<commit_message>
Actualizacion del archivo leame de word
</commit_message>
<xml_diff>
--- a/LEAME prueba técnica.docx
+++ b/LEAME prueba técnica.docx
@@ -88,6 +88,7 @@
       </w:pPr>
       <w:r>
         <w:rPr>
+          <w:noProof/>
           <w:sz w:val="28"/>
           <w:szCs w:val="28"/>
         </w:rPr>
@@ -249,21 +250,7 @@
           <w:sz w:val="28"/>
           <w:szCs w:val="28"/>
         </w:rPr>
-        <w:t xml:space="preserve">: </w:t>
-      </w:r>
-      <w:r>
-        <w:rPr>
-          <w:sz w:val="28"/>
-          <w:szCs w:val="28"/>
-        </w:rPr>
-        <w:t>C</w:t>
-      </w:r>
-      <w:r>
-        <w:rPr>
-          <w:sz w:val="28"/>
-          <w:szCs w:val="28"/>
-        </w:rPr>
-        <w:t xml:space="preserve">ontiene la información de los </w:t>
+        <w:t xml:space="preserve">: Contiene la información de los </w:t>
       </w:r>
       <w:r>
         <w:rPr>
@@ -315,42 +302,7 @@
           <w:sz w:val="28"/>
           <w:szCs w:val="28"/>
         </w:rPr>
-        <w:t xml:space="preserve">: </w:t>
-      </w:r>
-      <w:r>
-        <w:rPr>
-          <w:sz w:val="28"/>
-          <w:szCs w:val="28"/>
-        </w:rPr>
-        <w:t>C</w:t>
-      </w:r>
-      <w:r>
-        <w:rPr>
-          <w:sz w:val="28"/>
-          <w:szCs w:val="28"/>
-        </w:rPr>
-        <w:t>ontiene la información de l</w:t>
-      </w:r>
-      <w:r>
-        <w:rPr>
-          <w:sz w:val="28"/>
-          <w:szCs w:val="28"/>
-        </w:rPr>
-        <w:t>a</w:t>
-      </w:r>
-      <w:r>
-        <w:rPr>
-          <w:sz w:val="28"/>
-          <w:szCs w:val="28"/>
-        </w:rPr>
-        <w:t>s</w:t>
-      </w:r>
-      <w:r>
-        <w:rPr>
-          <w:sz w:val="28"/>
-          <w:szCs w:val="28"/>
-        </w:rPr>
-        <w:t xml:space="preserve"> unidades administrativa</w:t>
+        <w:t>: Contiene la información de las unidades administrativa</w:t>
       </w:r>
       <w:r>
         <w:rPr>
@@ -486,6 +438,7 @@
       </w:pPr>
       <w:r>
         <w:rPr>
+          <w:noProof/>
           <w:sz w:val="28"/>
           <w:szCs w:val="28"/>
         </w:rPr>
@@ -670,6 +623,7 @@
             </w:pPr>
             <w:r>
               <w:rPr>
+                <w:noProof/>
                 <w:sz w:val="28"/>
                 <w:szCs w:val="28"/>
               </w:rPr>
@@ -727,14 +681,7 @@
                 <w:sz w:val="28"/>
                 <w:szCs w:val="28"/>
               </w:rPr>
-              <w:t>S</w:t>
-            </w:r>
-            <w:r>
-              <w:rPr>
-                <w:sz w:val="28"/>
-                <w:szCs w:val="28"/>
-              </w:rPr>
-              <w:t xml:space="preserve">e utilizó Visual Studio Code como IDE, se utilizó una plantilla básica para activar un servidor con  </w:t>
+              <w:t xml:space="preserve">Se utilizó Visual Studio Code como IDE, se utilizó una plantilla básica para activar un servidor con  </w:t>
             </w:r>
             <w:r>
               <w:rPr>
@@ -769,28 +716,7 @@
                 <w:sz w:val="28"/>
                 <w:szCs w:val="28"/>
               </w:rPr>
-              <w:t xml:space="preserve"> (facilidad para el desarrollo) pe</w:t>
-            </w:r>
-            <w:r>
-              <w:rPr>
-                <w:sz w:val="28"/>
-                <w:szCs w:val="28"/>
-              </w:rPr>
-              <w:t>r</w:t>
-            </w:r>
-            <w:r>
-              <w:rPr>
-                <w:sz w:val="28"/>
-                <w:szCs w:val="28"/>
-              </w:rPr>
-              <w:t>o para su despliegue se realizaría copiando la carpeta public</w:t>
-            </w:r>
-            <w:r>
-              <w:rPr>
-                <w:sz w:val="28"/>
-                <w:szCs w:val="28"/>
-              </w:rPr>
-              <w:t xml:space="preserve"> en el servidor</w:t>
+              <w:t xml:space="preserve"> (facilidad para el desarrollo) pero para su despliegue se realizaría copiando la carpeta public en el servidor</w:t>
             </w:r>
           </w:p>
           <w:p>
@@ -917,21 +843,7 @@
                 <w:sz w:val="28"/>
                 <w:szCs w:val="28"/>
               </w:rPr>
-              <w:t>Instala</w:t>
-            </w:r>
-            <w:r>
-              <w:rPr>
-                <w:sz w:val="28"/>
-                <w:szCs w:val="28"/>
-              </w:rPr>
-              <w:t>r</w:t>
-            </w:r>
-            <w:r>
-              <w:rPr>
-                <w:sz w:val="28"/>
-                <w:szCs w:val="28"/>
-              </w:rPr>
-              <w:t xml:space="preserve"> dependencias:</w:t>
+              <w:t>Instalar dependencias:</w:t>
             </w:r>
           </w:p>
           <w:p>
@@ -1102,6 +1014,7 @@
             </w:pPr>
             <w:r>
               <w:rPr>
+                <w:noProof/>
                 <w:sz w:val="28"/>
                 <w:szCs w:val="28"/>
               </w:rPr>
@@ -1368,6 +1281,7 @@
             </w:pPr>
             <w:r>
               <w:rPr>
+                <w:noProof/>
                 <w:sz w:val="28"/>
                 <w:szCs w:val="28"/>
               </w:rPr>
@@ -1609,14 +1523,7 @@
                 <w:sz w:val="28"/>
                 <w:szCs w:val="28"/>
               </w:rPr>
-              <w:t xml:space="preserve"> </w:t>
-            </w:r>
-            <w:r>
-              <w:rPr>
-                <w:sz w:val="28"/>
-                <w:szCs w:val="28"/>
-              </w:rPr>
-              <w:t xml:space="preserve">Sirve como EndPoint Web para los servicios que se encuentran en </w:t>
+              <w:t xml:space="preserve"> Sirve como EndPoint Web para los servicios que se encuentran en </w:t>
             </w:r>
             <w:r>
               <w:rPr>
@@ -1776,21 +1683,7 @@
                 <w:sz w:val="28"/>
                 <w:szCs w:val="28"/>
               </w:rPr>
-              <w:t>P</w:t>
-            </w:r>
-            <w:r>
-              <w:rPr>
-                <w:sz w:val="28"/>
-                <w:szCs w:val="28"/>
-              </w:rPr>
-              <w:t>roveedores</w:t>
-            </w:r>
-            <w:r>
-              <w:rPr>
-                <w:sz w:val="28"/>
-                <w:szCs w:val="28"/>
-              </w:rPr>
-              <w:t>, Servicios, unidades</w:t>
+              <w:t>Proveedores, Servicios, unidades</w:t>
             </w:r>
             <w:r>
               <w:rPr>
@@ -1849,7 +1742,7 @@
                 <w:sz w:val="28"/>
                 <w:szCs w:val="28"/>
               </w:rPr>
-              <w:t>Consol</w:t>
+              <w:t>Consola</w:t>
             </w:r>
             <w:r>
               <w:rPr>
@@ -1858,15 +1751,6 @@
                 <w:sz w:val="28"/>
                 <w:szCs w:val="28"/>
               </w:rPr>
-              <w:t>a</w:t>
-            </w:r>
-            <w:r>
-              <w:rPr>
-                <w:b/>
-                <w:bCs/>
-                <w:sz w:val="28"/>
-                <w:szCs w:val="28"/>
-              </w:rPr>
               <w:t>):</w:t>
             </w:r>
             <w:r>
@@ -1874,14 +1758,7 @@
                 <w:sz w:val="28"/>
                 <w:szCs w:val="28"/>
               </w:rPr>
-              <w:t xml:space="preserve"> Sirve como</w:t>
-            </w:r>
-            <w:r>
-              <w:rPr>
-                <w:sz w:val="28"/>
-                <w:szCs w:val="28"/>
-              </w:rPr>
-              <w:t xml:space="preserve"> pruebas de desarrollo rápido de los métodos desarrollados en </w:t>
+              <w:t xml:space="preserve"> Sirve como pruebas de desarrollo rápido de los métodos desarrollados en </w:t>
             </w:r>
             <w:r>
               <w:rPr>
@@ -1932,8 +1809,406 @@
           <w:sz w:val="28"/>
           <w:szCs w:val="28"/>
         </w:rPr>
+        <w:lastRenderedPageBreak/>
         <w:t xml:space="preserve"> </w:t>
       </w:r>
+      <w:r>
+        <w:rPr>
+          <w:sz w:val="28"/>
+          <w:szCs w:val="28"/>
+        </w:rPr>
+        <w:t xml:space="preserve">Para evitar problemas de CORS se adiciono una directiva en la WEB Api </w:t>
+      </w:r>
+      <w:r>
+        <w:rPr>
+          <w:sz w:val="28"/>
+          <w:szCs w:val="28"/>
+        </w:rPr>
+        <w:drawing>
+          <wp:inline distT="0" distB="0" distL="0" distR="0" wp14:anchorId="22A116A0" wp14:editId="2732514B">
+            <wp:extent cx="5972175" cy="3288014"/>
+            <wp:effectExtent l="0" t="0" r="0" b="8255"/>
+            <wp:docPr id="6" name="Imagen 6"/>
+            <wp:cNvGraphicFramePr>
+              <a:graphicFrameLocks xmlns:a="http://schemas.openxmlformats.org/drawingml/2006/main" noChangeAspect="1"/>
+            </wp:cNvGraphicFramePr>
+            <a:graphic xmlns:a="http://schemas.openxmlformats.org/drawingml/2006/main">
+              <a:graphicData uri="http://schemas.openxmlformats.org/drawingml/2006/picture">
+                <pic:pic xmlns:pic="http://schemas.openxmlformats.org/drawingml/2006/picture">
+                  <pic:nvPicPr>
+                    <pic:cNvPr id="1" name=""/>
+                    <pic:cNvPicPr/>
+                  </pic:nvPicPr>
+                  <pic:blipFill>
+                    <a:blip r:embed="rId10"/>
+                    <a:stretch>
+                      <a:fillRect/>
+                    </a:stretch>
+                  </pic:blipFill>
+                  <pic:spPr>
+                    <a:xfrm>
+                      <a:off x="0" y="0"/>
+                      <a:ext cx="5978884" cy="3291708"/>
+                    </a:xfrm>
+                    <a:prstGeom prst="rect">
+                      <a:avLst/>
+                    </a:prstGeom>
+                  </pic:spPr>
+                </pic:pic>
+              </a:graphicData>
+            </a:graphic>
+          </wp:inline>
+        </w:drawing>
+      </w:r>
+    </w:p>
+    <w:p>
+      <w:pPr>
+        <w:rPr>
+          <w:sz w:val="28"/>
+          <w:szCs w:val="28"/>
+        </w:rPr>
+      </w:pPr>
+      <w:r>
+        <w:rPr>
+          <w:sz w:val="28"/>
+          <w:szCs w:val="28"/>
+        </w:rPr>
+        <w:t>Esto debería desactivarse en producción.</w:t>
+      </w:r>
+    </w:p>
+    <w:p>
+      <w:pPr>
+        <w:rPr>
+          <w:sz w:val="28"/>
+          <w:szCs w:val="28"/>
+        </w:rPr>
+      </w:pPr>
+      <w:r>
+        <w:rPr>
+          <w:sz w:val="28"/>
+          <w:szCs w:val="28"/>
+        </w:rPr>
+        <w:t xml:space="preserve">También se podría limitar a localhost y/o si en IIS (internet </w:t>
+      </w:r>
+      <w:proofErr w:type="spellStart"/>
+      <w:r>
+        <w:rPr>
+          <w:sz w:val="28"/>
+          <w:szCs w:val="28"/>
+        </w:rPr>
+        <w:t>Information</w:t>
+      </w:r>
+      <w:proofErr w:type="spellEnd"/>
+      <w:r>
+        <w:rPr>
+          <w:sz w:val="28"/>
+          <w:szCs w:val="28"/>
+        </w:rPr>
+        <w:t xml:space="preserve"> server) se publica </w:t>
+      </w:r>
+      <w:proofErr w:type="gramStart"/>
+      <w:r>
+        <w:rPr>
+          <w:sz w:val="28"/>
+          <w:szCs w:val="28"/>
+        </w:rPr>
+        <w:t>el apli</w:t>
+      </w:r>
+      <w:proofErr w:type="gramEnd"/>
+      <w:r>
+        <w:rPr>
+          <w:sz w:val="28"/>
+          <w:szCs w:val="28"/>
+        </w:rPr>
+        <w:t xml:space="preserve"> como un subdominio y el cliente se publica en el Dominio</w:t>
+      </w:r>
+    </w:p>
+    <w:p>
+      <w:pPr>
+        <w:rPr>
+          <w:sz w:val="28"/>
+          <w:szCs w:val="28"/>
+        </w:rPr>
+      </w:pPr>
+      <w:r>
+        <w:rPr>
+          <w:sz w:val="28"/>
+          <w:szCs w:val="28"/>
+        </w:rPr>
+        <w:drawing>
+          <wp:inline distT="0" distB="0" distL="0" distR="0" wp14:anchorId="44E30271" wp14:editId="53E19279">
+            <wp:extent cx="4900085" cy="2880610"/>
+            <wp:effectExtent l="0" t="0" r="0" b="0"/>
+            <wp:docPr id="7" name="Imagen 7"/>
+            <wp:cNvGraphicFramePr>
+              <a:graphicFrameLocks xmlns:a="http://schemas.openxmlformats.org/drawingml/2006/main" noChangeAspect="1"/>
+            </wp:cNvGraphicFramePr>
+            <a:graphic xmlns:a="http://schemas.openxmlformats.org/drawingml/2006/main">
+              <a:graphicData uri="http://schemas.openxmlformats.org/drawingml/2006/picture">
+                <pic:pic xmlns:pic="http://schemas.openxmlformats.org/drawingml/2006/picture">
+                  <pic:nvPicPr>
+                    <pic:cNvPr id="1" name=""/>
+                    <pic:cNvPicPr/>
+                  </pic:nvPicPr>
+                  <pic:blipFill>
+                    <a:blip r:embed="rId11"/>
+                    <a:stretch>
+                      <a:fillRect/>
+                    </a:stretch>
+                  </pic:blipFill>
+                  <pic:spPr>
+                    <a:xfrm>
+                      <a:off x="0" y="0"/>
+                      <a:ext cx="4900085" cy="2880610"/>
+                    </a:xfrm>
+                    <a:prstGeom prst="rect">
+                      <a:avLst/>
+                    </a:prstGeom>
+                  </pic:spPr>
+                </pic:pic>
+              </a:graphicData>
+            </a:graphic>
+          </wp:inline>
+        </w:drawing>
+      </w:r>
+    </w:p>
+    <w:p>
+      <w:pPr>
+        <w:rPr>
+          <w:sz w:val="28"/>
+          <w:szCs w:val="28"/>
+        </w:rPr>
+      </w:pPr>
+      <w:r>
+        <w:rPr>
+          <w:sz w:val="28"/>
+          <w:szCs w:val="28"/>
+        </w:rPr>
+        <w:t xml:space="preserve">Para este ultimo caso tocaría </w:t>
+      </w:r>
+      <w:proofErr w:type="gramStart"/>
+      <w:r>
+        <w:rPr>
+          <w:sz w:val="28"/>
+          <w:szCs w:val="28"/>
+        </w:rPr>
+        <w:t>cambiar  la</w:t>
+      </w:r>
+      <w:proofErr w:type="gramEnd"/>
+      <w:r>
+        <w:rPr>
+          <w:sz w:val="28"/>
+          <w:szCs w:val="28"/>
+        </w:rPr>
+        <w:t xml:space="preserve"> constante del URL de las </w:t>
+      </w:r>
+      <w:proofErr w:type="spellStart"/>
+      <w:r>
+        <w:rPr>
+          <w:sz w:val="28"/>
+          <w:szCs w:val="28"/>
+        </w:rPr>
+        <w:t>apis</w:t>
+      </w:r>
+      <w:proofErr w:type="spellEnd"/>
+      <w:r>
+        <w:rPr>
+          <w:sz w:val="28"/>
+          <w:szCs w:val="28"/>
+        </w:rPr>
+        <w:t xml:space="preserve"> </w:t>
+      </w:r>
+    </w:p>
+    <w:p>
+      <w:pPr>
+        <w:rPr>
+          <w:sz w:val="28"/>
+          <w:szCs w:val="28"/>
+        </w:rPr>
+      </w:pPr>
+      <w:r>
+        <w:rPr>
+          <w:noProof/>
+          <w:sz w:val="28"/>
+          <w:szCs w:val="28"/>
+        </w:rPr>
+        <w:drawing>
+          <wp:inline distT="0" distB="0" distL="0" distR="0" wp14:anchorId="793170DE" wp14:editId="78C3E94F">
+            <wp:extent cx="4944165" cy="333422"/>
+            <wp:effectExtent l="0" t="0" r="0" b="9525"/>
+            <wp:docPr id="8" name="Imagen 8"/>
+            <wp:cNvGraphicFramePr>
+              <a:graphicFrameLocks xmlns:a="http://schemas.openxmlformats.org/drawingml/2006/main" noChangeAspect="1"/>
+            </wp:cNvGraphicFramePr>
+            <a:graphic xmlns:a="http://schemas.openxmlformats.org/drawingml/2006/main">
+              <a:graphicData uri="http://schemas.openxmlformats.org/drawingml/2006/picture">
+                <pic:pic xmlns:pic="http://schemas.openxmlformats.org/drawingml/2006/picture">
+                  <pic:nvPicPr>
+                    <pic:cNvPr id="1" name=""/>
+                    <pic:cNvPicPr/>
+                  </pic:nvPicPr>
+                  <pic:blipFill>
+                    <a:blip r:embed="rId8"/>
+                    <a:stretch>
+                      <a:fillRect/>
+                    </a:stretch>
+                  </pic:blipFill>
+                  <pic:spPr>
+                    <a:xfrm>
+                      <a:off x="0" y="0"/>
+                      <a:ext cx="4944165" cy="333422"/>
+                    </a:xfrm>
+                    <a:prstGeom prst="rect">
+                      <a:avLst/>
+                    </a:prstGeom>
+                  </pic:spPr>
+                </pic:pic>
+              </a:graphicData>
+            </a:graphic>
+          </wp:inline>
+        </w:drawing>
+      </w:r>
+    </w:p>
+    <w:p>
+      <w:pPr>
+        <w:rPr>
+          <w:sz w:val="28"/>
+          <w:szCs w:val="28"/>
+        </w:rPr>
+      </w:pPr>
+      <w:r>
+        <w:rPr>
+          <w:sz w:val="28"/>
+          <w:szCs w:val="28"/>
+        </w:rPr>
+        <w:t>a “/api/”  pero esto solo aplica si se publica en IIS</w:t>
+      </w:r>
+    </w:p>
+    <w:p>
+      <w:pPr>
+        <w:rPr>
+          <w:sz w:val="28"/>
+          <w:szCs w:val="28"/>
+        </w:rPr>
+      </w:pPr>
+    </w:p>
+    <w:p>
+      <w:pPr>
+        <w:rPr>
+          <w:sz w:val="28"/>
+          <w:szCs w:val="28"/>
+        </w:rPr>
+      </w:pPr>
+      <w:r>
+        <w:rPr>
+          <w:sz w:val="28"/>
+          <w:szCs w:val="28"/>
+        </w:rPr>
+        <w:lastRenderedPageBreak/>
+        <w:t xml:space="preserve">para validar que el API está </w:t>
+      </w:r>
+      <w:r>
+        <w:rPr>
+          <w:sz w:val="28"/>
+          <w:szCs w:val="28"/>
+        </w:rPr>
+        <w:t xml:space="preserve">ejecutándose correctamente </w:t>
+      </w:r>
+      <w:r>
+        <w:rPr>
+          <w:sz w:val="28"/>
+          <w:szCs w:val="28"/>
+        </w:rPr>
+        <w:t xml:space="preserve"> </w:t>
+      </w:r>
+      <w:r>
+        <w:rPr>
+          <w:sz w:val="28"/>
+          <w:szCs w:val="28"/>
+        </w:rPr>
+        <w:t xml:space="preserve">se puede visitar la </w:t>
+      </w:r>
+      <w:proofErr w:type="spellStart"/>
+      <w:r>
+        <w:rPr>
+          <w:sz w:val="28"/>
+          <w:szCs w:val="28"/>
+        </w:rPr>
+        <w:t>url</w:t>
+      </w:r>
+      <w:proofErr w:type="spellEnd"/>
+      <w:r>
+        <w:rPr>
+          <w:sz w:val="28"/>
+          <w:szCs w:val="28"/>
+        </w:rPr>
+        <w:t xml:space="preserve"> que crea Swagger</w:t>
+      </w:r>
+    </w:p>
+    <w:p>
+      <w:pPr>
+        <w:rPr>
+          <w:sz w:val="28"/>
+          <w:szCs w:val="28"/>
+        </w:rPr>
+      </w:pPr>
+    </w:p>
+    <w:p>
+      <w:pPr>
+        <w:rPr>
+          <w:sz w:val="28"/>
+          <w:szCs w:val="28"/>
+        </w:rPr>
+      </w:pPr>
+      <w:r>
+        <w:rPr>
+          <w:sz w:val="28"/>
+          <w:szCs w:val="28"/>
+        </w:rPr>
+        <w:drawing>
+          <wp:inline distT="0" distB="0" distL="0" distR="0" wp14:anchorId="07EECC2B" wp14:editId="6546448D">
+            <wp:extent cx="6858000" cy="4572000"/>
+            <wp:effectExtent l="0" t="0" r="0" b="0"/>
+            <wp:docPr id="9" name="Imagen 9"/>
+            <wp:cNvGraphicFramePr>
+              <a:graphicFrameLocks xmlns:a="http://schemas.openxmlformats.org/drawingml/2006/main" noChangeAspect="1"/>
+            </wp:cNvGraphicFramePr>
+            <a:graphic xmlns:a="http://schemas.openxmlformats.org/drawingml/2006/main">
+              <a:graphicData uri="http://schemas.openxmlformats.org/drawingml/2006/picture">
+                <pic:pic xmlns:pic="http://schemas.openxmlformats.org/drawingml/2006/picture">
+                  <pic:nvPicPr>
+                    <pic:cNvPr id="1" name=""/>
+                    <pic:cNvPicPr/>
+                  </pic:nvPicPr>
+                  <pic:blipFill>
+                    <a:blip r:embed="rId12"/>
+                    <a:stretch>
+                      <a:fillRect/>
+                    </a:stretch>
+                  </pic:blipFill>
+                  <pic:spPr>
+                    <a:xfrm>
+                      <a:off x="0" y="0"/>
+                      <a:ext cx="6858000" cy="4572000"/>
+                    </a:xfrm>
+                    <a:prstGeom prst="rect">
+                      <a:avLst/>
+                    </a:prstGeom>
+                  </pic:spPr>
+                </pic:pic>
+              </a:graphicData>
+            </a:graphic>
+          </wp:inline>
+        </w:drawing>
+      </w:r>
+    </w:p>
+    <w:p>
+      <w:pPr>
+        <w:rPr>
+          <w:sz w:val="28"/>
+          <w:szCs w:val="28"/>
+        </w:rPr>
+      </w:pPr>
     </w:p>
     <w:sectPr>
       <w:pgSz w:w="12240" w:h="15840"/>

</xml_diff>